<commit_message>
Added pullup resistors to outputs
</commit_message>
<xml_diff>
--- a/WindowComparator.docx
+++ b/WindowComparator.docx
@@ -1480,13 +1480,31 @@
     </w:p>
     <w:p>
       <w:pPr>
-        <w:pStyle w:val="Heading2"/>
+        <w:jc w:val="left"/>
       </w:pPr>
       <w:bookmarkStart w:id="18" w:name="_Toc140247356"/>
       <w:bookmarkStart w:id="19" w:name="_Toc140247805"/>
       <w:bookmarkStart w:id="20" w:name="_Toc140739837"/>
       <w:bookmarkStart w:id="21" w:name="_Toc158219043"/>
       <w:bookmarkEnd w:id="17"/>
+      <w:r>
+        <w:br w:type="page"/>
+      </w:r>
+    </w:p>
+    <w:p>
+      <w:pPr>
+        <w:jc w:val="left"/>
+        <w:rPr>
+          <w:rFonts w:eastAsiaTheme="majorEastAsia" w:cstheme="majorBidi"/>
+          <w:sz w:val="26"/>
+          <w:szCs w:val="26"/>
+        </w:rPr>
+      </w:pPr>
+    </w:p>
+    <w:p>
+      <w:pPr>
+        <w:pStyle w:val="Heading2"/>
+      </w:pPr>
       <w:r>
         <w:t>Technical Specifications</w:t>
       </w:r>
@@ -1595,14 +1613,12 @@
                 <w:b/>
               </w:rPr>
             </w:pPr>
-            <w:proofErr w:type="spellStart"/>
             <w:r>
               <w:rPr>
                 <w:b/>
               </w:rPr>
               <w:t>Typ</w:t>
             </w:r>
-            <w:proofErr w:type="spellEnd"/>
           </w:p>
         </w:tc>
         <w:tc>
@@ -1693,6 +1709,58 @@
         <w:tc>
           <w:tcPr>
             <w:tcW w:w="848" w:type="dxa"/>
+          </w:tcPr>
+          <w:p>
+            <w:pPr>
+              <w:jc w:val="left"/>
+            </w:pPr>
+            <w:r>
+              <w:t>3.3</w:t>
+            </w:r>
+          </w:p>
+        </w:tc>
+        <w:tc>
+          <w:tcPr>
+            <w:tcW w:w="849" w:type="dxa"/>
+          </w:tcPr>
+          <w:p>
+            <w:pPr>
+              <w:jc w:val="left"/>
+            </w:pPr>
+            <w:r>
+              <w:t>5</w:t>
+            </w:r>
+          </w:p>
+        </w:tc>
+        <w:tc>
+          <w:tcPr>
+            <w:tcW w:w="708" w:type="dxa"/>
+          </w:tcPr>
+          <w:p>
+            <w:pPr>
+              <w:jc w:val="left"/>
+            </w:pPr>
+            <w:r>
+              <w:t>5</w:t>
+            </w:r>
+          </w:p>
+        </w:tc>
+        <w:tc>
+          <w:tcPr>
+            <w:tcW w:w="644" w:type="dxa"/>
+          </w:tcPr>
+          <w:p>
+            <w:pPr>
+              <w:jc w:val="left"/>
+            </w:pPr>
+            <w:r>
+              <w:t>V</w:t>
+            </w:r>
+          </w:p>
+        </w:tc>
+        <w:tc>
+          <w:tcPr>
+            <w:tcW w:w="3736" w:type="dxa"/>
           </w:tcPr>
           <w:p>
             <w:pPr>
@@ -1700,22 +1768,89 @@
             </w:pPr>
           </w:p>
         </w:tc>
-        <w:tc>
-          <w:tcPr>
-            <w:tcW w:w="849" w:type="dxa"/>
+      </w:tr>
+      <w:tr>
+        <w:tc>
+          <w:tcPr>
+            <w:tcW w:w="2397" w:type="dxa"/>
           </w:tcPr>
           <w:p>
             <w:pPr>
               <w:jc w:val="left"/>
             </w:pPr>
             <w:r>
-              <w:t>5</w:t>
+              <w:t>Voltage to monitor</w:t>
             </w:r>
           </w:p>
         </w:tc>
         <w:tc>
           <w:tcPr>
+            <w:tcW w:w="1274" w:type="dxa"/>
+          </w:tcPr>
+          <w:p>
+            <w:pPr>
+              <w:jc w:val="left"/>
+            </w:pPr>
+            <w:r>
+              <w:t>Vin</w:t>
+            </w:r>
+          </w:p>
+        </w:tc>
+        <w:tc>
+          <w:tcPr>
+            <w:tcW w:w="848" w:type="dxa"/>
+          </w:tcPr>
+          <w:p>
+            <w:pPr>
+              <w:jc w:val="left"/>
+            </w:pPr>
+            <w:r>
+              <w:t>2.97</w:t>
+            </w:r>
+          </w:p>
+        </w:tc>
+        <w:tc>
+          <w:tcPr>
+            <w:tcW w:w="849" w:type="dxa"/>
+          </w:tcPr>
+          <w:p>
+            <w:pPr>
+              <w:jc w:val="left"/>
+            </w:pPr>
+            <w:r>
+              <w:t>12</w:t>
+            </w:r>
+          </w:p>
+        </w:tc>
+        <w:tc>
+          <w:tcPr>
             <w:tcW w:w="708" w:type="dxa"/>
+          </w:tcPr>
+          <w:p>
+            <w:pPr>
+              <w:jc w:val="left"/>
+            </w:pPr>
+            <w:r>
+              <w:t>18</w:t>
+            </w:r>
+          </w:p>
+        </w:tc>
+        <w:tc>
+          <w:tcPr>
+            <w:tcW w:w="644" w:type="dxa"/>
+          </w:tcPr>
+          <w:p>
+            <w:pPr>
+              <w:jc w:val="left"/>
+            </w:pPr>
+            <w:r>
+              <w:t>V</w:t>
+            </w:r>
+          </w:p>
+        </w:tc>
+        <w:tc>
+          <w:tcPr>
+            <w:tcW w:w="3736" w:type="dxa"/>
           </w:tcPr>
           <w:p>
             <w:pPr>
@@ -1723,120 +1858,6 @@
             </w:pPr>
           </w:p>
         </w:tc>
-        <w:tc>
-          <w:tcPr>
-            <w:tcW w:w="644" w:type="dxa"/>
-          </w:tcPr>
-          <w:p>
-            <w:pPr>
-              <w:jc w:val="left"/>
-            </w:pPr>
-            <w:r>
-              <w:t>V</w:t>
-            </w:r>
-          </w:p>
-        </w:tc>
-        <w:tc>
-          <w:tcPr>
-            <w:tcW w:w="3736" w:type="dxa"/>
-          </w:tcPr>
-          <w:p>
-            <w:pPr>
-              <w:jc w:val="left"/>
-            </w:pPr>
-          </w:p>
-        </w:tc>
-      </w:tr>
-      <w:tr>
-        <w:tc>
-          <w:tcPr>
-            <w:tcW w:w="2397" w:type="dxa"/>
-          </w:tcPr>
-          <w:p>
-            <w:pPr>
-              <w:jc w:val="left"/>
-            </w:pPr>
-            <w:r>
-              <w:lastRenderedPageBreak/>
-              <w:t>Voltage to monitor</w:t>
-            </w:r>
-          </w:p>
-        </w:tc>
-        <w:tc>
-          <w:tcPr>
-            <w:tcW w:w="1274" w:type="dxa"/>
-          </w:tcPr>
-          <w:p>
-            <w:pPr>
-              <w:jc w:val="left"/>
-            </w:pPr>
-            <w:r>
-              <w:t>Vin</w:t>
-            </w:r>
-          </w:p>
-        </w:tc>
-        <w:tc>
-          <w:tcPr>
-            <w:tcW w:w="848" w:type="dxa"/>
-          </w:tcPr>
-          <w:p>
-            <w:pPr>
-              <w:jc w:val="left"/>
-            </w:pPr>
-            <w:r>
-              <w:t>2.97</w:t>
-            </w:r>
-          </w:p>
-        </w:tc>
-        <w:tc>
-          <w:tcPr>
-            <w:tcW w:w="849" w:type="dxa"/>
-          </w:tcPr>
-          <w:p>
-            <w:pPr>
-              <w:jc w:val="left"/>
-            </w:pPr>
-            <w:r>
-              <w:t>12</w:t>
-            </w:r>
-          </w:p>
-        </w:tc>
-        <w:tc>
-          <w:tcPr>
-            <w:tcW w:w="708" w:type="dxa"/>
-          </w:tcPr>
-          <w:p>
-            <w:pPr>
-              <w:jc w:val="left"/>
-            </w:pPr>
-            <w:r>
-              <w:t>18</w:t>
-            </w:r>
-          </w:p>
-        </w:tc>
-        <w:tc>
-          <w:tcPr>
-            <w:tcW w:w="644" w:type="dxa"/>
-          </w:tcPr>
-          <w:p>
-            <w:pPr>
-              <w:jc w:val="left"/>
-            </w:pPr>
-            <w:r>
-              <w:t>V</w:t>
-            </w:r>
-          </w:p>
-        </w:tc>
-        <w:tc>
-          <w:tcPr>
-            <w:tcW w:w="3736" w:type="dxa"/>
-          </w:tcPr>
-          <w:p>
-            <w:pPr>
-              <w:jc w:val="left"/>
-            </w:pPr>
-          </w:p>
-        </w:tc>
       </w:tr>
     </w:tbl>
     <w:p/>
@@ -1844,13 +1865,9 @@
       <w:pPr>
         <w:pStyle w:val="Heading3"/>
       </w:pPr>
-      <w:bookmarkStart w:id="26" w:name="_Toc140739839"/>
-      <w:bookmarkStart w:id="27" w:name="_Toc158219045"/>
-      <w:r>
-        <w:t>Electrical Specifications</w:t>
-      </w:r>
-      <w:bookmarkEnd w:id="26"/>
-      <w:bookmarkEnd w:id="27"/>
+      <w:r>
+        <w:t>Absolute maximum ratings</w:t>
+      </w:r>
     </w:p>
     <w:tbl>
       <w:tblPr>
@@ -1862,7 +1879,6 @@
         <w:gridCol w:w="2689"/>
         <w:gridCol w:w="1912"/>
         <w:gridCol w:w="796"/>
-        <w:gridCol w:w="768"/>
         <w:gridCol w:w="828"/>
         <w:gridCol w:w="840"/>
         <w:gridCol w:w="2623"/>
@@ -1927,27 +1943,6 @@
         </w:tc>
         <w:tc>
           <w:tcPr>
-            <w:tcW w:w="768" w:type="dxa"/>
-          </w:tcPr>
-          <w:p>
-            <w:pPr>
-              <w:jc w:val="left"/>
-              <w:rPr>
-                <w:b/>
-              </w:rPr>
-            </w:pPr>
-            <w:proofErr w:type="spellStart"/>
-            <w:r>
-              <w:rPr>
-                <w:b/>
-              </w:rPr>
-              <w:t>Typ</w:t>
-            </w:r>
-            <w:proofErr w:type="spellEnd"/>
-          </w:p>
-        </w:tc>
-        <w:tc>
-          <w:tcPr>
             <w:tcW w:w="828" w:type="dxa"/>
           </w:tcPr>
           <w:p>
@@ -2040,6 +2035,51 @@
         <w:tc>
           <w:tcPr>
             <w:tcW w:w="796" w:type="dxa"/>
+          </w:tcPr>
+          <w:p>
+            <w:pPr>
+              <w:jc w:val="left"/>
+            </w:pPr>
+            <w:r>
+              <w:t>8</w:t>
+            </w:r>
+          </w:p>
+        </w:tc>
+        <w:tc>
+          <w:tcPr>
+            <w:tcW w:w="828" w:type="dxa"/>
+          </w:tcPr>
+          <w:p>
+            <w:pPr>
+              <w:jc w:val="left"/>
+            </w:pPr>
+            <w:r>
+              <w:t>20000</w:t>
+            </w:r>
+          </w:p>
+        </w:tc>
+        <w:tc>
+          <w:tcPr>
+            <w:tcW w:w="840" w:type="dxa"/>
+          </w:tcPr>
+          <w:p>
+            <w:pPr>
+              <w:jc w:val="left"/>
+            </w:pPr>
+            <w:r>
+              <w:rPr>
+                <w:rFonts w:ascii="Symbol" w:hAnsi="Symbol"/>
+              </w:rPr>
+              <w:t></w:t>
+            </w:r>
+            <w:r>
+              <w:t>A</w:t>
+            </w:r>
+          </w:p>
+        </w:tc>
+        <w:tc>
+          <w:tcPr>
+            <w:tcW w:w="2623" w:type="dxa"/>
           </w:tcPr>
           <w:p>
             <w:pPr>
@@ -2047,48 +2087,70 @@
             </w:pPr>
           </w:p>
         </w:tc>
-        <w:tc>
-          <w:tcPr>
-            <w:tcW w:w="768" w:type="dxa"/>
+      </w:tr>
+      <w:tr>
+        <w:tc>
+          <w:tcPr>
+            <w:tcW w:w="2689" w:type="dxa"/>
           </w:tcPr>
           <w:p>
             <w:pPr>
               <w:jc w:val="left"/>
             </w:pPr>
             <w:r>
-              <w:t>8</w:t>
+              <w:t>INA Output</w:t>
             </w:r>
           </w:p>
         </w:tc>
         <w:tc>
           <w:tcPr>
-            <w:tcW w:w="828" w:type="dxa"/>
+            <w:tcW w:w="1912" w:type="dxa"/>
           </w:tcPr>
           <w:p>
             <w:pPr>
               <w:jc w:val="left"/>
             </w:pPr>
             <w:r>
-              <w:t>20000</w:t>
+              <w:t>INA</w:t>
             </w:r>
           </w:p>
         </w:tc>
         <w:tc>
           <w:tcPr>
-            <w:tcW w:w="840" w:type="dxa"/>
+            <w:tcW w:w="796" w:type="dxa"/>
           </w:tcPr>
           <w:p>
             <w:pPr>
               <w:jc w:val="left"/>
             </w:pPr>
             <w:r>
-              <w:rPr>
-                <w:rFonts w:ascii="Symbol" w:hAnsi="Symbol"/>
-              </w:rPr>
-              <w:t></w:t>
-            </w:r>
-            <w:r>
-              <w:t>A</w:t>
+              <w:t>0</w:t>
+            </w:r>
+          </w:p>
+        </w:tc>
+        <w:tc>
+          <w:tcPr>
+            <w:tcW w:w="828" w:type="dxa"/>
+          </w:tcPr>
+          <w:p>
+            <w:pPr>
+              <w:jc w:val="left"/>
+            </w:pPr>
+            <w:r>
+              <w:t>6.864</w:t>
+            </w:r>
+          </w:p>
+        </w:tc>
+        <w:tc>
+          <w:tcPr>
+            <w:tcW w:w="840" w:type="dxa"/>
+          </w:tcPr>
+          <w:p>
+            <w:pPr>
+              <w:jc w:val="left"/>
+            </w:pPr>
+            <w:r>
+              <w:t>V</w:t>
             </w:r>
           </w:p>
         </w:tc>
@@ -2106,28 +2168,6 @@
       <w:tr>
         <w:tc>
           <w:tcPr>
-            <w:tcW w:w="10456" w:type="dxa"/>
-            <w:gridSpan w:val="7"/>
-          </w:tcPr>
-          <w:p>
-            <w:pPr>
-              <w:jc w:val="center"/>
-              <w:rPr>
-                <w:b/>
-              </w:rPr>
-            </w:pPr>
-            <w:r>
-              <w:rPr>
-                <w:b/>
-              </w:rPr>
-              <w:t>TEST Output</w:t>
-            </w:r>
-          </w:p>
-        </w:tc>
-      </w:tr>
-      <w:tr>
-        <w:tc>
-          <w:tcPr>
             <w:tcW w:w="2689" w:type="dxa"/>
           </w:tcPr>
           <w:p>
@@ -2135,10 +2175,7 @@
               <w:jc w:val="left"/>
             </w:pPr>
             <w:r>
-              <w:t>Undervoltage Thr</w:t>
-            </w:r>
-            <w:r>
-              <w:t>eshold</w:t>
+              <w:t>INB Output</w:t>
             </w:r>
           </w:p>
         </w:tc>
@@ -2151,7 +2188,7 @@
               <w:jc w:val="left"/>
             </w:pPr>
             <w:r>
-              <w:t>INA</w:t>
+              <w:t>INB</w:t>
             </w:r>
           </w:p>
         </w:tc>
@@ -2170,7 +2207,33 @@
         </w:tc>
         <w:tc>
           <w:tcPr>
-            <w:tcW w:w="768" w:type="dxa"/>
+            <w:tcW w:w="828" w:type="dxa"/>
+          </w:tcPr>
+          <w:p>
+            <w:pPr>
+              <w:jc w:val="left"/>
+            </w:pPr>
+            <w:r>
+              <w:t>4.24</w:t>
+            </w:r>
+          </w:p>
+        </w:tc>
+        <w:tc>
+          <w:tcPr>
+            <w:tcW w:w="840" w:type="dxa"/>
+          </w:tcPr>
+          <w:p>
+            <w:pPr>
+              <w:jc w:val="left"/>
+            </w:pPr>
+            <w:r>
+              <w:t>V</w:t>
+            </w:r>
+          </w:p>
+        </w:tc>
+        <w:tc>
+          <w:tcPr>
+            <w:tcW w:w="2623" w:type="dxa"/>
           </w:tcPr>
           <w:p>
             <w:pPr>
@@ -2178,16 +2241,57 @@
             </w:pPr>
           </w:p>
         </w:tc>
-        <w:tc>
-          <w:tcPr>
-            <w:tcW w:w="828" w:type="dxa"/>
+      </w:tr>
+      <w:tr>
+        <w:tc>
+          <w:tcPr>
+            <w:tcW w:w="2689" w:type="dxa"/>
           </w:tcPr>
           <w:p>
             <w:pPr>
               <w:jc w:val="left"/>
             </w:pPr>
             <w:r>
-              <w:t>6.864</w:t>
+              <w:t>Undervoltage Signal</w:t>
+            </w:r>
+          </w:p>
+        </w:tc>
+        <w:tc>
+          <w:tcPr>
+            <w:tcW w:w="1912" w:type="dxa"/>
+          </w:tcPr>
+          <w:p>
+            <w:pPr>
+              <w:jc w:val="left"/>
+            </w:pPr>
+            <w:r>
+              <w:t>OUTA</w:t>
+            </w:r>
+          </w:p>
+        </w:tc>
+        <w:tc>
+          <w:tcPr>
+            <w:tcW w:w="796" w:type="dxa"/>
+          </w:tcPr>
+          <w:p>
+            <w:pPr>
+              <w:jc w:val="left"/>
+            </w:pPr>
+            <w:r>
+              <w:t>0</w:t>
+            </w:r>
+          </w:p>
+        </w:tc>
+        <w:tc>
+          <w:tcPr>
+            <w:tcW w:w="828" w:type="dxa"/>
+          </w:tcPr>
+          <w:p>
+            <w:pPr>
+              <w:jc w:val="left"/>
+            </w:pPr>
+            <w:r>
+              <w:t>VDD</w:t>
             </w:r>
           </w:p>
         </w:tc>
@@ -2225,13 +2329,7 @@
               <w:jc w:val="left"/>
             </w:pPr>
             <w:r>
-              <w:t xml:space="preserve">Overvoltage </w:t>
-            </w:r>
-            <w:r>
-              <w:t>Thr</w:t>
-            </w:r>
-            <w:r>
-              <w:t>eshold</w:t>
+              <w:t>Overvoltage Signal</w:t>
             </w:r>
           </w:p>
         </w:tc>
@@ -2244,7 +2342,7 @@
               <w:jc w:val="left"/>
             </w:pPr>
             <w:r>
-              <w:t>INB</w:t>
+              <w:t>OUTB</w:t>
             </w:r>
           </w:p>
         </w:tc>
@@ -2263,196 +2361,15 @@
         </w:tc>
         <w:tc>
           <w:tcPr>
-            <w:tcW w:w="768" w:type="dxa"/>
+            <w:tcW w:w="828" w:type="dxa"/>
           </w:tcPr>
           <w:p>
             <w:pPr>
               <w:jc w:val="left"/>
             </w:pPr>
-          </w:p>
-        </w:tc>
-        <w:tc>
-          <w:tcPr>
-            <w:tcW w:w="828" w:type="dxa"/>
-          </w:tcPr>
-          <w:p>
-            <w:pPr>
-              <w:jc w:val="left"/>
-            </w:pPr>
-            <w:r>
-              <w:t>4.24</w:t>
-            </w:r>
-          </w:p>
-        </w:tc>
-        <w:tc>
-          <w:tcPr>
-            <w:tcW w:w="840" w:type="dxa"/>
-          </w:tcPr>
-          <w:p>
-            <w:pPr>
-              <w:jc w:val="left"/>
-            </w:pPr>
-            <w:r>
-              <w:t>V</w:t>
-            </w:r>
-          </w:p>
-        </w:tc>
-        <w:tc>
-          <w:tcPr>
-            <w:tcW w:w="2623" w:type="dxa"/>
-          </w:tcPr>
-          <w:p>
-            <w:pPr>
-              <w:jc w:val="left"/>
-            </w:pPr>
-          </w:p>
-        </w:tc>
-      </w:tr>
-      <w:tr>
-        <w:tc>
-          <w:tcPr>
-            <w:tcW w:w="2689" w:type="dxa"/>
-          </w:tcPr>
-          <w:p>
-            <w:pPr>
-              <w:jc w:val="left"/>
-            </w:pPr>
-            <w:r>
-              <w:t>Undervoltage Signal</w:t>
-            </w:r>
-            <w:r>
-              <w:t xml:space="preserve"> </w:t>
-            </w:r>
-          </w:p>
-        </w:tc>
-        <w:tc>
-          <w:tcPr>
-            <w:tcW w:w="1912" w:type="dxa"/>
-          </w:tcPr>
-          <w:p>
-            <w:pPr>
-              <w:jc w:val="left"/>
-            </w:pPr>
-            <w:r>
-              <w:t>OUTA</w:t>
-            </w:r>
-          </w:p>
-        </w:tc>
-        <w:tc>
-          <w:tcPr>
-            <w:tcW w:w="796" w:type="dxa"/>
-          </w:tcPr>
-          <w:p>
-            <w:pPr>
-              <w:jc w:val="left"/>
-            </w:pPr>
-          </w:p>
-        </w:tc>
-        <w:tc>
-          <w:tcPr>
-            <w:tcW w:w="768" w:type="dxa"/>
-          </w:tcPr>
-          <w:p>
-            <w:pPr>
-              <w:jc w:val="left"/>
-            </w:pPr>
-            <w:r>
-              <w:t>5</w:t>
-            </w:r>
-          </w:p>
-        </w:tc>
-        <w:tc>
-          <w:tcPr>
-            <w:tcW w:w="828" w:type="dxa"/>
-          </w:tcPr>
-          <w:p>
-            <w:pPr>
-              <w:jc w:val="left"/>
-            </w:pPr>
-          </w:p>
-        </w:tc>
-        <w:tc>
-          <w:tcPr>
-            <w:tcW w:w="840" w:type="dxa"/>
-          </w:tcPr>
-          <w:p>
-            <w:pPr>
-              <w:jc w:val="left"/>
-            </w:pPr>
-            <w:r>
-              <w:t>V</w:t>
-            </w:r>
-          </w:p>
-        </w:tc>
-        <w:tc>
-          <w:tcPr>
-            <w:tcW w:w="2623" w:type="dxa"/>
-          </w:tcPr>
-          <w:p>
-            <w:pPr>
-              <w:jc w:val="left"/>
-            </w:pPr>
-          </w:p>
-        </w:tc>
-      </w:tr>
-      <w:tr>
-        <w:tc>
-          <w:tcPr>
-            <w:tcW w:w="2689" w:type="dxa"/>
-          </w:tcPr>
-          <w:p>
-            <w:pPr>
-              <w:jc w:val="left"/>
-            </w:pPr>
-            <w:r>
-              <w:t>Overvoltage Signal</w:t>
-            </w:r>
-          </w:p>
-        </w:tc>
-        <w:tc>
-          <w:tcPr>
-            <w:tcW w:w="1912" w:type="dxa"/>
-          </w:tcPr>
-          <w:p>
-            <w:pPr>
-              <w:jc w:val="left"/>
-            </w:pPr>
-            <w:r>
-              <w:t>OUTB</w:t>
-            </w:r>
-          </w:p>
-        </w:tc>
-        <w:tc>
-          <w:tcPr>
-            <w:tcW w:w="796" w:type="dxa"/>
-          </w:tcPr>
-          <w:p>
-            <w:pPr>
-              <w:jc w:val="left"/>
-            </w:pPr>
-          </w:p>
-        </w:tc>
-        <w:tc>
-          <w:tcPr>
-            <w:tcW w:w="768" w:type="dxa"/>
-          </w:tcPr>
-          <w:p>
-            <w:pPr>
-              <w:jc w:val="left"/>
-            </w:pPr>
-            <w:r>
-              <w:t>5</w:t>
-            </w:r>
-          </w:p>
-        </w:tc>
-        <w:tc>
-          <w:tcPr>
-            <w:tcW w:w="828" w:type="dxa"/>
-          </w:tcPr>
-          <w:p>
-            <w:pPr>
-              <w:jc w:val="left"/>
-            </w:pPr>
+            <w:r>
+              <w:t>VDD</w:t>
+            </w:r>
           </w:p>
         </w:tc>
         <w:tc>
@@ -2497,11 +2414,11 @@
           <w:szCs w:val="26"/>
         </w:rPr>
       </w:pPr>
-      <w:bookmarkStart w:id="28" w:name="_Toc96797046"/>
-      <w:bookmarkStart w:id="29" w:name="_Toc138339726"/>
-      <w:bookmarkStart w:id="30" w:name="_Toc140247358"/>
-      <w:bookmarkStart w:id="31" w:name="_Toc140247807"/>
-      <w:bookmarkStart w:id="32" w:name="_Toc140739840"/>
+      <w:bookmarkStart w:id="26" w:name="_Toc96797046"/>
+      <w:bookmarkStart w:id="27" w:name="_Toc138339726"/>
+      <w:bookmarkStart w:id="28" w:name="_Toc140247358"/>
+      <w:bookmarkStart w:id="29" w:name="_Toc140247807"/>
+      <w:bookmarkStart w:id="30" w:name="_Toc140739840"/>
       <w:r>
         <w:rPr>
           <w:color w:val="FF0000"/>
@@ -2513,17 +2430,17 @@
       <w:pPr>
         <w:pStyle w:val="Heading1"/>
       </w:pPr>
-      <w:bookmarkStart w:id="33" w:name="_Toc158219046"/>
+      <w:bookmarkStart w:id="31" w:name="_Toc158219046"/>
+      <w:bookmarkEnd w:id="26"/>
+      <w:bookmarkEnd w:id="27"/>
       <w:bookmarkEnd w:id="28"/>
       <w:bookmarkEnd w:id="29"/>
       <w:bookmarkEnd w:id="30"/>
-      <w:bookmarkEnd w:id="31"/>
-      <w:bookmarkEnd w:id="32"/>
       <w:r>
         <w:lastRenderedPageBreak/>
         <w:t>Schematic</w:t>
       </w:r>
-      <w:bookmarkEnd w:id="33"/>
+      <w:bookmarkEnd w:id="31"/>
     </w:p>
     <w:p>
       <w:r>
@@ -2628,7 +2545,7 @@
           <w:szCs w:val="18"/>
         </w:rPr>
       </w:pPr>
-      <w:bookmarkStart w:id="34" w:name="_Ref138339620"/>
+      <w:bookmarkStart w:id="32" w:name="_Ref138339620"/>
       <w:r>
         <w:rPr>
           <w:b/>
@@ -2685,7 +2602,7 @@
         </w:rPr>
         <w:fldChar w:fldCharType="end"/>
       </w:r>
-      <w:bookmarkEnd w:id="34"/>
+      <w:bookmarkEnd w:id="32"/>
       <w:r>
         <w:rPr>
           <w:b/>
@@ -2721,11 +2638,11 @@
           <w:color w:val="FF0000"/>
         </w:rPr>
       </w:pPr>
-      <w:bookmarkStart w:id="35" w:name="_Toc96797047"/>
-      <w:bookmarkStart w:id="36" w:name="_Toc138339727"/>
-      <w:bookmarkStart w:id="37" w:name="_Toc140247359"/>
-      <w:bookmarkStart w:id="38" w:name="_Toc140247808"/>
-      <w:bookmarkStart w:id="39" w:name="_Toc140739841"/>
+      <w:bookmarkStart w:id="33" w:name="_Toc96797047"/>
+      <w:bookmarkStart w:id="34" w:name="_Toc138339727"/>
+      <w:bookmarkStart w:id="35" w:name="_Toc140247359"/>
+      <w:bookmarkStart w:id="36" w:name="_Toc140247808"/>
+      <w:bookmarkStart w:id="37" w:name="_Toc140739841"/>
     </w:p>
     <w:p>
       <w:pPr>
@@ -3681,13 +3598,8 @@
       <w:r>
         <w:t>set</w:t>
       </w:r>
-      <w:proofErr w:type="spellStart"/>
-      <w:r>
-        <w:t>s</w:t>
-      </w:r>
-      <w:proofErr w:type="spellEnd"/>
-      <w:r>
-        <w:t xml:space="preserve"> the value for </w:t>
+      <w:r>
+        <w:t xml:space="preserve">s the value for </w:t>
       </w:r>
       <m:oMath>
         <m:sSub>
@@ -3802,11 +3714,9 @@
       <w:r>
         <w:t xml:space="preserve">UV is </w:t>
       </w:r>
-      <w:proofErr w:type="spellStart"/>
-      <w:r>
-        <w:t>dependant</w:t>
-      </w:r>
-      <w:proofErr w:type="spellEnd"/>
+      <w:r>
+        <w:t>dependent</w:t>
+      </w:r>
       <w:r>
         <w:t xml:space="preserve"> on </w:t>
       </w:r>
@@ -4014,6 +3924,63 @@
     <w:p>
       <w:pPr>
         <w:jc w:val="left"/>
+      </w:pPr>
+      <m:oMath>
+        <m:sSub>
+          <m:sSubPr>
+            <m:ctrlPr>
+              <w:rPr>
+                <w:rFonts w:ascii="Cambria Math" w:hAnsi="Cambria Math"/>
+                <w:i/>
+              </w:rPr>
+            </m:ctrlPr>
+          </m:sSubPr>
+          <m:e>
+            <m:r>
+              <w:rPr>
+                <w:rFonts w:ascii="Cambria Math" w:hAnsi="Cambria Math"/>
+              </w:rPr>
+              <m:t>R</m:t>
+            </m:r>
+          </m:e>
+          <m:sub>
+            <m:r>
+              <w:rPr>
+                <w:rFonts w:ascii="Cambria Math" w:hAnsi="Cambria Math"/>
+              </w:rPr>
+              <m:t>Total</m:t>
+            </m:r>
+          </m:sub>
+        </m:sSub>
+        <m:r>
+          <w:rPr>
+            <w:rFonts w:ascii="Cambria Math" w:hAnsi="Cambria Math"/>
+          </w:rPr>
+          <m:t xml:space="preserve"> </m:t>
+        </m:r>
+      </m:oMath>
+      <w:r>
+        <w:t xml:space="preserve">was chosen to </w:t>
+      </w:r>
+      <w:r>
+        <w:t>ensure that influence of</w:t>
+      </w:r>
+      <w:r>
+        <w:t xml:space="preserve"> the currents </w:t>
+      </w:r>
+      <w:r>
+        <w:t>into</w:t>
+      </w:r>
+      <w:r>
+        <w:t xml:space="preserve"> INA and INB</w:t>
+      </w:r>
+      <w:r>
+        <w:t xml:space="preserve"> was minimum.</w:t>
+      </w:r>
+    </w:p>
+    <w:p>
+      <w:pPr>
+        <w:jc w:val="left"/>
         <w:rPr>
           <w:color w:val="FF0000"/>
         </w:rPr>
@@ -4034,39 +4001,39 @@
       <w:pPr>
         <w:pStyle w:val="Heading1"/>
       </w:pPr>
-      <w:bookmarkStart w:id="40" w:name="_Toc140247360"/>
-      <w:bookmarkStart w:id="41" w:name="_Toc140247809"/>
-      <w:bookmarkStart w:id="42" w:name="_Toc140739842"/>
-      <w:bookmarkStart w:id="43" w:name="_Toc158219047"/>
+      <w:bookmarkStart w:id="38" w:name="_Toc140247360"/>
+      <w:bookmarkStart w:id="39" w:name="_Toc140247809"/>
+      <w:bookmarkStart w:id="40" w:name="_Toc140739842"/>
+      <w:bookmarkStart w:id="41" w:name="_Toc158219047"/>
+      <w:bookmarkEnd w:id="33"/>
+      <w:bookmarkEnd w:id="34"/>
       <w:bookmarkEnd w:id="35"/>
       <w:bookmarkEnd w:id="36"/>
       <w:bookmarkEnd w:id="37"/>
+      <w:r>
+        <w:t>Functional description</w:t>
+      </w:r>
       <w:bookmarkEnd w:id="38"/>
       <w:bookmarkEnd w:id="39"/>
-      <w:r>
-        <w:t>Functional description</w:t>
-      </w:r>
       <w:bookmarkEnd w:id="40"/>
       <w:bookmarkEnd w:id="41"/>
+    </w:p>
+    <w:p>
+      <w:pPr>
+        <w:pStyle w:val="Heading3"/>
+      </w:pPr>
+      <w:bookmarkStart w:id="42" w:name="_Toc140247361"/>
+      <w:bookmarkStart w:id="43" w:name="_Toc140247810"/>
+      <w:bookmarkStart w:id="44" w:name="_Toc140739843"/>
+      <w:bookmarkStart w:id="45" w:name="_Toc158219048"/>
+      <w:r>
+        <w:t>Functional Operation</w:t>
+      </w:r>
+      <w:bookmarkEnd w:id="0"/>
       <w:bookmarkEnd w:id="42"/>
       <w:bookmarkEnd w:id="43"/>
-    </w:p>
-    <w:p>
-      <w:pPr>
-        <w:pStyle w:val="Heading3"/>
-      </w:pPr>
-      <w:bookmarkStart w:id="44" w:name="_Toc140247361"/>
-      <w:bookmarkStart w:id="45" w:name="_Toc140247810"/>
-      <w:bookmarkStart w:id="46" w:name="_Toc140739843"/>
-      <w:bookmarkStart w:id="47" w:name="_Toc158219048"/>
-      <w:r>
-        <w:t>Functional Operation</w:t>
-      </w:r>
-      <w:bookmarkEnd w:id="0"/>
       <w:bookmarkEnd w:id="44"/>
       <w:bookmarkEnd w:id="45"/>
-      <w:bookmarkEnd w:id="46"/>
-      <w:bookmarkEnd w:id="47"/>
     </w:p>
     <w:p>
       <w:r>

</xml_diff>